<commit_message>
skrevet på manus til presentasjonen
</commit_message>
<xml_diff>
--- a/Dokumentasjon/Manus til pressentasjon.docx
+++ b/Dokumentasjon/Manus til pressentasjon.docx
@@ -35,6 +35,26 @@
       <w:pPr>
         <w:pStyle w:val="Listeavsnitt"/>
         <w:numPr>
+          <w:ilvl w:val="1"/>
+          <w:numId w:val="1"/>
+        </w:numPr>
+      </w:pPr>
+      <w:r>
+        <w:t xml:space="preserve">Kai, Endre, </w:t>
+      </w:r>
+      <w:proofErr w:type="spellStart"/>
+      <w:r>
+        <w:t>Cem</w:t>
+      </w:r>
+      <w:proofErr w:type="spellEnd"/>
+      <w:r>
+        <w:t>, og Andreas</w:t>
+      </w:r>
+    </w:p>
+    <w:p>
+      <w:pPr>
+        <w:pStyle w:val="Listeavsnitt"/>
+        <w:numPr>
           <w:ilvl w:val="0"/>
           <w:numId w:val="1"/>
         </w:numPr>
@@ -46,6 +66,46 @@
     <w:p>
       <w:pPr>
         <w:pStyle w:val="Listeavsnitt"/>
+      </w:pPr>
+      <w:r>
+        <w:t xml:space="preserve">Ideen vår er å samle all ikke-faglig informasjon som kan være interessant for studenter ved Westerdals Campus Fjerdingen. Vi vil vise den enkelte hva som kan være av interesse for akkurat han eller hun. Vi vil samle den spredde informasjonen som ligger rundt på </w:t>
+      </w:r>
+      <w:proofErr w:type="spellStart"/>
+      <w:r>
+        <w:t>f.eks</w:t>
+      </w:r>
+      <w:proofErr w:type="spellEnd"/>
+      <w:r>
+        <w:t xml:space="preserve"> </w:t>
+      </w:r>
+      <w:proofErr w:type="spellStart"/>
+      <w:r>
+        <w:t>facebook</w:t>
+      </w:r>
+      <w:proofErr w:type="spellEnd"/>
+      <w:r>
+        <w:t xml:space="preserve"> og </w:t>
+      </w:r>
+      <w:proofErr w:type="spellStart"/>
+      <w:r>
+        <w:t>it’s</w:t>
+      </w:r>
+      <w:proofErr w:type="spellEnd"/>
+      <w:r>
+        <w:t xml:space="preserve"> </w:t>
+      </w:r>
+      <w:proofErr w:type="spellStart"/>
+      <w:r>
+        <w:t>learning</w:t>
+      </w:r>
+      <w:proofErr w:type="spellEnd"/>
+      <w:r>
+        <w:t xml:space="preserve">. </w:t>
+      </w:r>
+    </w:p>
+    <w:p>
+      <w:pPr>
+        <w:pStyle w:val="Listeavsnitt"/>
         <w:numPr>
           <w:ilvl w:val="0"/>
           <w:numId w:val="1"/>
@@ -58,6 +118,14 @@
     <w:p>
       <w:pPr>
         <w:pStyle w:val="Listeavsnitt"/>
+      </w:pPr>
+      <w:r>
+        <w:t xml:space="preserve">Informasjonen rundt på skolen i dag, er spredd. Det er mangel på løsninger som samler alt dette. Det er også så mye som er på hver plass, at det er en overflod, og det blir vanskelig å finne fram til det man synes er interessant. Vi kan tilby å hente inn all informasjonen og sortere den for deg for hva du synes er fint å vite. </w:t>
+      </w:r>
+    </w:p>
+    <w:p>
+      <w:pPr>
+        <w:pStyle w:val="Listeavsnitt"/>
         <w:numPr>
           <w:ilvl w:val="0"/>
           <w:numId w:val="1"/>
@@ -69,6 +137,14 @@
     </w:p>
     <w:p>
       <w:pPr>
+        <w:pStyle w:val="Listeavsnitt"/>
+      </w:pPr>
+      <w:r>
+        <w:t>Det over</w:t>
+      </w:r>
+    </w:p>
+    <w:p>
+      <w:pPr>
         <w:pStyle w:val="Overskrift2"/>
       </w:pPr>
       <w:r>
@@ -91,6 +167,42 @@
       <w:pPr>
         <w:pStyle w:val="Listeavsnitt"/>
         <w:numPr>
+          <w:ilvl w:val="1"/>
+          <w:numId w:val="2"/>
+        </w:numPr>
+      </w:pPr>
+      <w:r>
+        <w:t>Ren og enkel</w:t>
+      </w:r>
+    </w:p>
+    <w:p>
+      <w:pPr>
+        <w:pStyle w:val="Listeavsnitt"/>
+        <w:numPr>
+          <w:ilvl w:val="1"/>
+          <w:numId w:val="2"/>
+        </w:numPr>
+      </w:pPr>
+      <w:r>
+        <w:t>Det kommer først en bildevisning som rullerer</w:t>
+      </w:r>
+    </w:p>
+    <w:p>
+      <w:pPr>
+        <w:pStyle w:val="Listeavsnitt"/>
+        <w:numPr>
+          <w:ilvl w:val="1"/>
+          <w:numId w:val="2"/>
+        </w:numPr>
+      </w:pPr>
+      <w:r>
+        <w:t>6 nyeste postene vises der også</w:t>
+      </w:r>
+    </w:p>
+    <w:p>
+      <w:pPr>
+        <w:pStyle w:val="Listeavsnitt"/>
+        <w:numPr>
           <w:ilvl w:val="0"/>
           <w:numId w:val="2"/>
         </w:numPr>
@@ -134,6 +246,8 @@
       <w:r>
         <w:t>Tags</w:t>
       </w:r>
+      <w:bookmarkStart w:id="0" w:name="_GoBack"/>
+      <w:bookmarkEnd w:id="0"/>
     </w:p>
     <w:p/>
     <w:p>
@@ -159,13 +273,101 @@
     <w:p>
       <w:pPr>
         <w:pStyle w:val="Listeavsnitt"/>
+        <w:rPr>
+          <w:lang w:val="en-GB"/>
+        </w:rPr>
+      </w:pPr>
+      <w:proofErr w:type="spellStart"/>
+      <w:r>
+        <w:rPr>
+          <w:lang w:val="en-GB"/>
+        </w:rPr>
+        <w:t>Studenter</w:t>
+      </w:r>
+      <w:proofErr w:type="spellEnd"/>
+      <w:r>
+        <w:rPr>
+          <w:lang w:val="en-GB"/>
+        </w:rPr>
+        <w:t xml:space="preserve"> </w:t>
+      </w:r>
+      <w:proofErr w:type="spellStart"/>
+      <w:r>
+        <w:rPr>
+          <w:lang w:val="en-GB"/>
+        </w:rPr>
+        <w:t>ved</w:t>
+      </w:r>
+      <w:proofErr w:type="spellEnd"/>
+      <w:r>
+        <w:rPr>
+          <w:lang w:val="en-GB"/>
+        </w:rPr>
+        <w:t xml:space="preserve"> campus </w:t>
+      </w:r>
+      <w:proofErr w:type="spellStart"/>
+      <w:r>
+        <w:rPr>
+          <w:lang w:val="en-GB"/>
+        </w:rPr>
+        <w:t>Fjerding</w:t>
+      </w:r>
+      <w:proofErr w:type="spellEnd"/>
+      <w:r>
+        <w:rPr>
+          <w:lang w:val="en-GB"/>
+        </w:rPr>
+        <w:t xml:space="preserve"> Westerdals Oslo ACT</w:t>
+      </w:r>
+    </w:p>
+    <w:p>
+      <w:pPr>
+        <w:pStyle w:val="Listeavsnitt"/>
         <w:numPr>
           <w:ilvl w:val="0"/>
           <w:numId w:val="3"/>
         </w:numPr>
       </w:pPr>
+      <w:proofErr w:type="spellStart"/>
       <w:r>
         <w:t>Usability</w:t>
+      </w:r>
+      <w:proofErr w:type="spellEnd"/>
+    </w:p>
+    <w:p>
+      <w:pPr>
+        <w:pStyle w:val="Listeavsnitt"/>
+        <w:numPr>
+          <w:ilvl w:val="1"/>
+          <w:numId w:val="3"/>
+        </w:numPr>
+      </w:pPr>
+      <w:r>
+        <w:t>Tenkt mye over det, setter stor vekt på det</w:t>
+      </w:r>
+    </w:p>
+    <w:p>
+      <w:pPr>
+        <w:pStyle w:val="Listeavsnitt"/>
+        <w:numPr>
+          <w:ilvl w:val="1"/>
+          <w:numId w:val="3"/>
+        </w:numPr>
+      </w:pPr>
+      <w:r>
+        <w:t>Fått inn intervjuobjekter som har testet ut løsningen</w:t>
+      </w:r>
+    </w:p>
+    <w:p>
+      <w:pPr>
+        <w:pStyle w:val="Listeavsnitt"/>
+        <w:numPr>
+          <w:ilvl w:val="1"/>
+          <w:numId w:val="3"/>
+        </w:numPr>
+      </w:pPr>
+      <w:r>
+        <w:t>?</w:t>
       </w:r>
     </w:p>
     <w:p>
@@ -180,6 +382,27 @@
         <w:t>Designprinsipper / Universell utforming / innhold og tjenester</w:t>
       </w:r>
     </w:p>
+    <w:p>
+      <w:pPr>
+        <w:pStyle w:val="Listeavsnitt"/>
+        <w:numPr>
+          <w:ilvl w:val="1"/>
+          <w:numId w:val="3"/>
+        </w:numPr>
+      </w:pPr>
+      <w:r>
+        <w:t>Rent og pent design</w:t>
+      </w:r>
+    </w:p>
+    <w:p>
+      <w:pPr>
+        <w:pStyle w:val="Listeavsnitt"/>
+        <w:numPr>
+          <w:ilvl w:val="1"/>
+          <w:numId w:val="3"/>
+        </w:numPr>
+      </w:pPr>
+    </w:p>
     <w:p/>
     <w:p>
       <w:pPr>
@@ -205,6 +428,66 @@
       <w:pPr>
         <w:pStyle w:val="Listeavsnitt"/>
         <w:numPr>
+          <w:ilvl w:val="1"/>
+          <w:numId w:val="4"/>
+        </w:numPr>
+      </w:pPr>
+      <w:proofErr w:type="spellStart"/>
+      <w:r>
+        <w:t>Kanban</w:t>
+      </w:r>
+      <w:proofErr w:type="spellEnd"/>
+      <w:r>
+        <w:t xml:space="preserve"> løsning</w:t>
+      </w:r>
+    </w:p>
+    <w:p>
+      <w:pPr>
+        <w:pStyle w:val="Listeavsnitt"/>
+        <w:numPr>
+          <w:ilvl w:val="1"/>
+          <w:numId w:val="4"/>
+        </w:numPr>
+      </w:pPr>
+      <w:r>
+        <w:t xml:space="preserve">Flott løsning for å fordele arbeid, og se hvordan man ligger </w:t>
+      </w:r>
+      <w:proofErr w:type="spellStart"/>
+      <w:r>
+        <w:t>ann</w:t>
+      </w:r>
+      <w:proofErr w:type="spellEnd"/>
+    </w:p>
+    <w:p>
+      <w:pPr>
+        <w:pStyle w:val="Listeavsnitt"/>
+        <w:numPr>
+          <w:ilvl w:val="1"/>
+          <w:numId w:val="4"/>
+        </w:numPr>
+      </w:pPr>
+      <w:r>
+        <w:lastRenderedPageBreak/>
+        <w:t xml:space="preserve">Koble opp mot </w:t>
+      </w:r>
+      <w:proofErr w:type="spellStart"/>
+      <w:r>
+        <w:t>slack</w:t>
+      </w:r>
+      <w:proofErr w:type="spellEnd"/>
+      <w:r>
+        <w:t xml:space="preserve"> og </w:t>
+      </w:r>
+      <w:proofErr w:type="spellStart"/>
+      <w:r>
+        <w:t>git</w:t>
+      </w:r>
+      <w:proofErr w:type="spellEnd"/>
+    </w:p>
+    <w:p>
+      <w:pPr>
+        <w:pStyle w:val="Listeavsnitt"/>
+        <w:numPr>
           <w:ilvl w:val="0"/>
           <w:numId w:val="4"/>
         </w:numPr>
@@ -217,6 +500,94 @@
       <w:pPr>
         <w:pStyle w:val="Listeavsnitt"/>
         <w:numPr>
+          <w:ilvl w:val="1"/>
+          <w:numId w:val="4"/>
+        </w:numPr>
+      </w:pPr>
+      <w:r>
+        <w:t>Hvert sitt hovedområde, der en hadde hovedansvar for sitt område</w:t>
+      </w:r>
+    </w:p>
+    <w:p>
+      <w:pPr>
+        <w:pStyle w:val="Listeavsnitt"/>
+        <w:numPr>
+          <w:ilvl w:val="1"/>
+          <w:numId w:val="4"/>
+        </w:numPr>
+      </w:pPr>
+      <w:r>
+        <w:t xml:space="preserve">Men andre kunne hjelpe til </w:t>
+      </w:r>
+      <w:proofErr w:type="spellStart"/>
+      <w:r>
+        <w:t>og</w:t>
+      </w:r>
+      <w:proofErr w:type="spellEnd"/>
+      <w:r>
+        <w:t xml:space="preserve"> gjøre om ting på andre sitt hovedområde, kryssjobbing</w:t>
+      </w:r>
+    </w:p>
+    <w:p>
+      <w:pPr>
+        <w:pStyle w:val="Listeavsnitt"/>
+        <w:numPr>
+          <w:ilvl w:val="1"/>
+          <w:numId w:val="4"/>
+        </w:numPr>
+      </w:pPr>
+      <w:r>
+        <w:t>Bestemte tidlig hvem som gjorde hva, ut ifra hva folk var flink til og hadde lyst til</w:t>
+      </w:r>
+    </w:p>
+    <w:p>
+      <w:pPr>
+        <w:pStyle w:val="Listeavsnitt"/>
+        <w:numPr>
+          <w:ilvl w:val="1"/>
+          <w:numId w:val="4"/>
+        </w:numPr>
+      </w:pPr>
+      <w:r>
+        <w:t xml:space="preserve">Kai </w:t>
+      </w:r>
+      <w:proofErr w:type="spellStart"/>
+      <w:r>
+        <w:t>backend</w:t>
+      </w:r>
+      <w:proofErr w:type="spellEnd"/>
+      <w:r>
+        <w:t xml:space="preserve">, </w:t>
+      </w:r>
+      <w:proofErr w:type="spellStart"/>
+      <w:r>
+        <w:t>andreas</w:t>
+      </w:r>
+      <w:proofErr w:type="spellEnd"/>
+      <w:r>
+        <w:t xml:space="preserve"> </w:t>
+      </w:r>
+      <w:proofErr w:type="spellStart"/>
+      <w:r>
+        <w:t>frontend</w:t>
+      </w:r>
+      <w:proofErr w:type="spellEnd"/>
+      <w:r>
+        <w:t xml:space="preserve">, </w:t>
+      </w:r>
+      <w:proofErr w:type="spellStart"/>
+      <w:r>
+        <w:t>cem</w:t>
+      </w:r>
+      <w:proofErr w:type="spellEnd"/>
+      <w:r>
+        <w:t xml:space="preserve"> ideer, og endre som leder og loggfører</w:t>
+      </w:r>
+    </w:p>
+    <w:p>
+      <w:pPr>
+        <w:pStyle w:val="Listeavsnitt"/>
+        <w:numPr>
           <w:ilvl w:val="0"/>
           <w:numId w:val="4"/>
         </w:numPr>
@@ -224,8 +595,86 @@
       <w:r>
         <w:t>Når og hvordan vi jobbet</w:t>
       </w:r>
-      <w:bookmarkStart w:id="0" w:name="_GoBack"/>
-      <w:bookmarkEnd w:id="0"/>
+    </w:p>
+    <w:p>
+      <w:pPr>
+        <w:pStyle w:val="Listeavsnitt"/>
+        <w:numPr>
+          <w:ilvl w:val="1"/>
+          <w:numId w:val="4"/>
+        </w:numPr>
+      </w:pPr>
+      <w:r>
+        <w:t>Nesten hver onsdag klokken 10, til litt ut på dagen</w:t>
+      </w:r>
+    </w:p>
+    <w:p>
+      <w:pPr>
+        <w:pStyle w:val="Listeavsnitt"/>
+        <w:numPr>
+          <w:ilvl w:val="1"/>
+          <w:numId w:val="4"/>
+        </w:numPr>
+      </w:pPr>
+      <w:r>
+        <w:t xml:space="preserve">Etter </w:t>
+      </w:r>
+      <w:proofErr w:type="spellStart"/>
+      <w:r>
+        <w:t>webprosjekt</w:t>
+      </w:r>
+      <w:proofErr w:type="spellEnd"/>
+      <w:r>
+        <w:t xml:space="preserve"> forelesningene</w:t>
+      </w:r>
+    </w:p>
+    <w:p>
+      <w:pPr>
+        <w:pStyle w:val="Listeavsnitt"/>
+        <w:numPr>
+          <w:ilvl w:val="1"/>
+          <w:numId w:val="4"/>
+        </w:numPr>
+      </w:pPr>
+      <w:r>
+        <w:t>Jobbet stort sett på grupperom for å få bedre arbeidsro og kommunikasjon</w:t>
+      </w:r>
+    </w:p>
+    <w:p>
+      <w:pPr>
+        <w:pStyle w:val="Listeavsnitt"/>
+        <w:numPr>
+          <w:ilvl w:val="1"/>
+          <w:numId w:val="4"/>
+        </w:numPr>
+      </w:pPr>
+      <w:r>
+        <w:t>Vi startet med å lage en prototype i bilder, som ble gjort om til kode</w:t>
+      </w:r>
+    </w:p>
+    <w:p>
+      <w:pPr>
+        <w:pStyle w:val="Listeavsnitt"/>
+        <w:numPr>
+          <w:ilvl w:val="1"/>
+          <w:numId w:val="4"/>
+        </w:numPr>
+      </w:pPr>
+      <w:r>
+        <w:t>Spurte intervjuobjekter og fikk tilbake meldinger vi gikk ut ifra, og skapte en ny prototype</w:t>
+      </w:r>
+    </w:p>
+    <w:p>
+      <w:pPr>
+        <w:pStyle w:val="Listeavsnitt"/>
+        <w:numPr>
+          <w:ilvl w:val="1"/>
+          <w:numId w:val="4"/>
+        </w:numPr>
+      </w:pPr>
+      <w:r>
+        <w:t>Gjorde denne måten til vi kom fram til en løsning vi ble fornøyd med</w:t>
+      </w:r>
     </w:p>
     <w:sectPr>
       <w:pgSz w:w="11906" w:h="16838"/>
@@ -255,7 +704,7 @@
         <w:rFonts w:ascii="Symbol" w:hAnsi="Symbol" w:hint="default"/>
       </w:rPr>
     </w:lvl>
-    <w:lvl w:ilvl="1" w:tplc="04140003" w:tentative="1">
+    <w:lvl w:ilvl="1" w:tplc="04140003">
       <w:start w:val="1"/>
       <w:numFmt w:val="bullet"/>
       <w:lvlText w:val="o"/>
@@ -368,7 +817,7 @@
         <w:rFonts w:ascii="Symbol" w:hAnsi="Symbol" w:hint="default"/>
       </w:rPr>
     </w:lvl>
-    <w:lvl w:ilvl="1" w:tplc="04140003" w:tentative="1">
+    <w:lvl w:ilvl="1" w:tplc="04140003">
       <w:start w:val="1"/>
       <w:numFmt w:val="bullet"/>
       <w:lvlText w:val="o"/>
@@ -481,7 +930,7 @@
         <w:rFonts w:ascii="Symbol" w:hAnsi="Symbol" w:hint="default"/>
       </w:rPr>
     </w:lvl>
-    <w:lvl w:ilvl="1" w:tplc="04140003" w:tentative="1">
+    <w:lvl w:ilvl="1" w:tplc="04140003">
       <w:start w:val="1"/>
       <w:numFmt w:val="bullet"/>
       <w:lvlText w:val="o"/>
@@ -594,7 +1043,7 @@
         <w:rFonts w:ascii="Symbol" w:hAnsi="Symbol" w:hint="default"/>
       </w:rPr>
     </w:lvl>
-    <w:lvl w:ilvl="1" w:tplc="04140003" w:tentative="1">
+    <w:lvl w:ilvl="1" w:tplc="04140003">
       <w:start w:val="1"/>
       <w:numFmt w:val="bullet"/>
       <w:lvlText w:val="o"/>

</xml_diff>

<commit_message>
slettet temp filer og lagt inn Kanban i presentasjon
</commit_message>
<xml_diff>
--- a/Dokumentasjon/Manus til pressentasjon.docx
+++ b/Dokumentasjon/Manus til pressentasjon.docx
@@ -21,7 +21,7 @@
     </w:p>
     <w:p>
       <w:pPr>
-        <w:pStyle w:val="Listeavsnitt"/>
+        <w:pStyle w:val="Overskrift4"/>
         <w:numPr>
           <w:ilvl w:val="0"/>
           <w:numId w:val="1"/>
@@ -40,20 +40,12 @@
         </w:numPr>
       </w:pPr>
       <w:r>
-        <w:t xml:space="preserve">Kai, Endre, </w:t>
-      </w:r>
-      <w:proofErr w:type="spellStart"/>
-      <w:r>
-        <w:t>Cem</w:t>
-      </w:r>
-      <w:proofErr w:type="spellEnd"/>
-      <w:r>
-        <w:t>, og Andreas</w:t>
-      </w:r>
-    </w:p>
-    <w:p>
-      <w:pPr>
-        <w:pStyle w:val="Listeavsnitt"/>
+        <w:t>Kai, Endre, Cem, og Andreas</w:t>
+      </w:r>
+    </w:p>
+    <w:p>
+      <w:pPr>
+        <w:pStyle w:val="Overskrift4"/>
         <w:numPr>
           <w:ilvl w:val="0"/>
           <w:numId w:val="1"/>
@@ -68,44 +60,12 @@
         <w:pStyle w:val="Listeavsnitt"/>
       </w:pPr>
       <w:r>
-        <w:t xml:space="preserve">Ideen vår er å samle all ikke-faglig informasjon som kan være interessant for studenter ved Westerdals Campus Fjerdingen. Vi vil vise den enkelte hva som kan være av interesse for akkurat han eller hun. Vi vil samle den spredde informasjonen som ligger rundt på </w:t>
-      </w:r>
-      <w:proofErr w:type="spellStart"/>
-      <w:r>
-        <w:t>f.eks</w:t>
-      </w:r>
-      <w:proofErr w:type="spellEnd"/>
-      <w:r>
-        <w:t xml:space="preserve"> </w:t>
-      </w:r>
-      <w:proofErr w:type="spellStart"/>
-      <w:r>
-        <w:t>facebook</w:t>
-      </w:r>
-      <w:proofErr w:type="spellEnd"/>
-      <w:r>
-        <w:t xml:space="preserve"> og </w:t>
-      </w:r>
-      <w:proofErr w:type="spellStart"/>
-      <w:r>
-        <w:t>it’s</w:t>
-      </w:r>
-      <w:proofErr w:type="spellEnd"/>
-      <w:r>
-        <w:t xml:space="preserve"> </w:t>
-      </w:r>
-      <w:proofErr w:type="spellStart"/>
-      <w:r>
-        <w:t>learning</w:t>
-      </w:r>
-      <w:proofErr w:type="spellEnd"/>
-      <w:r>
-        <w:t xml:space="preserve">. </w:t>
-      </w:r>
-    </w:p>
-    <w:p>
-      <w:pPr>
-        <w:pStyle w:val="Listeavsnitt"/>
+        <w:t xml:space="preserve">Ideen vår er å samle all ikke-faglig informasjon som kan være interessant for studenter ved Westerdals Campus Fjerdingen. Vi vil vise den enkelte hva som kan være av interesse for akkurat han eller hun. Vi vil samle den spredde informasjonen som ligger rundt på f.eks facebook og it’s learning. </w:t>
+      </w:r>
+    </w:p>
+    <w:p>
+      <w:pPr>
+        <w:pStyle w:val="Overskrift4"/>
         <w:numPr>
           <w:ilvl w:val="0"/>
           <w:numId w:val="1"/>
@@ -125,10 +85,10 @@
     </w:p>
     <w:p>
       <w:pPr>
-        <w:pStyle w:val="Listeavsnitt"/>
+        <w:pStyle w:val="Overskrift4"/>
         <w:numPr>
           <w:ilvl w:val="0"/>
-          <w:numId w:val="1"/>
+          <w:numId w:val="7"/>
         </w:numPr>
       </w:pPr>
       <w:r>
@@ -246,8 +206,6 @@
       <w:r>
         <w:t>Tags</w:t>
       </w:r>
-      <w:bookmarkStart w:id="0" w:name="_GoBack"/>
-      <w:bookmarkEnd w:id="0"/>
     </w:p>
     <w:p/>
     <w:p>
@@ -277,47 +235,11 @@
           <w:lang w:val="en-GB"/>
         </w:rPr>
       </w:pPr>
-      <w:proofErr w:type="spellStart"/>
       <w:r>
         <w:rPr>
           <w:lang w:val="en-GB"/>
         </w:rPr>
-        <w:t>Studenter</w:t>
-      </w:r>
-      <w:proofErr w:type="spellEnd"/>
-      <w:r>
-        <w:rPr>
-          <w:lang w:val="en-GB"/>
-        </w:rPr>
-        <w:t xml:space="preserve"> </w:t>
-      </w:r>
-      <w:proofErr w:type="spellStart"/>
-      <w:r>
-        <w:rPr>
-          <w:lang w:val="en-GB"/>
-        </w:rPr>
-        <w:t>ved</w:t>
-      </w:r>
-      <w:proofErr w:type="spellEnd"/>
-      <w:r>
-        <w:rPr>
-          <w:lang w:val="en-GB"/>
-        </w:rPr>
-        <w:t xml:space="preserve"> campus </w:t>
-      </w:r>
-      <w:proofErr w:type="spellStart"/>
-      <w:r>
-        <w:rPr>
-          <w:lang w:val="en-GB"/>
-        </w:rPr>
-        <w:t>Fjerding</w:t>
-      </w:r>
-      <w:proofErr w:type="spellEnd"/>
-      <w:r>
-        <w:rPr>
-          <w:lang w:val="en-GB"/>
-        </w:rPr>
-        <w:t xml:space="preserve"> Westerdals Oslo ACT</w:t>
+        <w:t>Studenter ved campus Fjerding Westerdals Oslo ACT</w:t>
       </w:r>
     </w:p>
     <w:p>
@@ -328,11 +250,9 @@
           <w:numId w:val="3"/>
         </w:numPr>
       </w:pPr>
-      <w:proofErr w:type="spellStart"/>
       <w:r>
         <w:t>Usability</w:t>
       </w:r>
-      <w:proofErr w:type="spellEnd"/>
     </w:p>
     <w:p>
       <w:pPr>
@@ -397,18 +317,17 @@
     <w:p>
       <w:pPr>
         <w:pStyle w:val="Listeavsnitt"/>
-        <w:numPr>
-          <w:ilvl w:val="1"/>
-          <w:numId w:val="3"/>
-        </w:numPr>
+        <w:ind w:left="1440"/>
       </w:pPr>
     </w:p>
     <w:p/>
+    <w:p/>
     <w:p>
       <w:pPr>
         <w:pStyle w:val="Overskrift2"/>
       </w:pPr>
       <w:r>
+        <w:lastRenderedPageBreak/>
         <w:t>Prosess</w:t>
       </w:r>
     </w:p>
@@ -432,13 +351,8 @@
           <w:numId w:val="4"/>
         </w:numPr>
       </w:pPr>
-      <w:proofErr w:type="spellStart"/>
-      <w:r>
-        <w:t>Kanban</w:t>
-      </w:r>
-      <w:proofErr w:type="spellEnd"/>
-      <w:r>
-        <w:t xml:space="preserve"> løsning</w:t>
+      <w:r>
+        <w:t>Kanban løsning</w:t>
       </w:r>
     </w:p>
     <w:p>
@@ -450,13 +364,8 @@
         </w:numPr>
       </w:pPr>
       <w:r>
-        <w:t xml:space="preserve">Flott løsning for å fordele arbeid, og se hvordan man ligger </w:t>
-      </w:r>
-      <w:proofErr w:type="spellStart"/>
-      <w:r>
-        <w:t>ann</w:t>
-      </w:r>
-      <w:proofErr w:type="spellEnd"/>
+        <w:t>Flott løsning for å fordele arbeid, og se hvordan man ligger ann</w:t>
+      </w:r>
     </w:p>
     <w:p>
       <w:pPr>
@@ -467,22 +376,8 @@
         </w:numPr>
       </w:pPr>
       <w:r>
-        <w:lastRenderedPageBreak/>
-        <w:t xml:space="preserve">Koble opp mot </w:t>
-      </w:r>
-      <w:proofErr w:type="spellStart"/>
-      <w:r>
-        <w:t>slack</w:t>
-      </w:r>
-      <w:proofErr w:type="spellEnd"/>
-      <w:r>
-        <w:t xml:space="preserve"> og </w:t>
-      </w:r>
-      <w:proofErr w:type="spellStart"/>
-      <w:r>
-        <w:t>git</w:t>
-      </w:r>
-      <w:proofErr w:type="spellEnd"/>
+        <w:t>Koble opp mot slack og git</w:t>
+      </w:r>
     </w:p>
     <w:p>
       <w:pPr>
@@ -517,15 +412,7 @@
         </w:numPr>
       </w:pPr>
       <w:r>
-        <w:t xml:space="preserve">Men andre kunne hjelpe til </w:t>
-      </w:r>
-      <w:proofErr w:type="spellStart"/>
-      <w:r>
-        <w:t>og</w:t>
-      </w:r>
-      <w:proofErr w:type="spellEnd"/>
-      <w:r>
-        <w:t xml:space="preserve"> gjøre om ting på andre sitt hovedområde, kryssjobbing</w:t>
+        <w:t>Men andre kunne hjelpe til og gjøre om ting på andre sitt hovedområde, kryssjobbing</w:t>
       </w:r>
     </w:p>
     <w:p>
@@ -549,39 +436,7 @@
         </w:numPr>
       </w:pPr>
       <w:r>
-        <w:t xml:space="preserve">Kai </w:t>
-      </w:r>
-      <w:proofErr w:type="spellStart"/>
-      <w:r>
-        <w:t>backend</w:t>
-      </w:r>
-      <w:proofErr w:type="spellEnd"/>
-      <w:r>
-        <w:t xml:space="preserve">, </w:t>
-      </w:r>
-      <w:proofErr w:type="spellStart"/>
-      <w:r>
-        <w:t>andreas</w:t>
-      </w:r>
-      <w:proofErr w:type="spellEnd"/>
-      <w:r>
-        <w:t xml:space="preserve"> </w:t>
-      </w:r>
-      <w:proofErr w:type="spellStart"/>
-      <w:r>
-        <w:t>frontend</w:t>
-      </w:r>
-      <w:proofErr w:type="spellEnd"/>
-      <w:r>
-        <w:t xml:space="preserve">, </w:t>
-      </w:r>
-      <w:proofErr w:type="spellStart"/>
-      <w:r>
-        <w:t>cem</w:t>
-      </w:r>
-      <w:proofErr w:type="spellEnd"/>
-      <w:r>
-        <w:t xml:space="preserve"> ideer, og endre som leder og loggfører</w:t>
+        <w:t>Kai backend, andreas frontend, cem ideer, og endre som leder og loggfører</w:t>
       </w:r>
     </w:p>
     <w:p>
@@ -617,15 +472,7 @@
         </w:numPr>
       </w:pPr>
       <w:r>
-        <w:t xml:space="preserve">Etter </w:t>
-      </w:r>
-      <w:proofErr w:type="spellStart"/>
-      <w:r>
-        <w:t>webprosjekt</w:t>
-      </w:r>
-      <w:proofErr w:type="spellEnd"/>
-      <w:r>
-        <w:t xml:space="preserve"> forelesningene</w:t>
+        <w:t>Etter webprosjekt forelesningene</w:t>
       </w:r>
     </w:p>
     <w:p>
@@ -675,6 +522,8 @@
       <w:r>
         <w:t>Gjorde denne måten til vi kom fram til en løsning vi ble fornøyd med</w:t>
       </w:r>
+      <w:bookmarkStart w:id="0" w:name="_GoBack"/>
+      <w:bookmarkEnd w:id="0"/>
     </w:p>
     <w:sectPr>
       <w:pgSz w:w="11906" w:h="16838"/>
@@ -802,9 +651,235 @@
     </w:lvl>
   </w:abstractNum>
   <w:abstractNum w:abstractNumId="1" w15:restartNumberingAfterBreak="0">
+    <w:nsid w:val="19C6714D"/>
+    <w:multiLevelType w:val="hybridMultilevel"/>
+    <w:tmpl w:val="C1C070E0"/>
+    <w:lvl w:ilvl="0" w:tplc="04140001">
+      <w:start w:val="1"/>
+      <w:numFmt w:val="bullet"/>
+      <w:lvlText w:val=""/>
+      <w:lvlJc w:val="left"/>
+      <w:pPr>
+        <w:ind w:left="720" w:hanging="360"/>
+      </w:pPr>
+      <w:rPr>
+        <w:rFonts w:ascii="Symbol" w:hAnsi="Symbol" w:hint="default"/>
+      </w:rPr>
+    </w:lvl>
+    <w:lvl w:ilvl="1" w:tplc="04140003" w:tentative="1">
+      <w:start w:val="1"/>
+      <w:numFmt w:val="bullet"/>
+      <w:lvlText w:val="o"/>
+      <w:lvlJc w:val="left"/>
+      <w:pPr>
+        <w:ind w:left="1440" w:hanging="360"/>
+      </w:pPr>
+      <w:rPr>
+        <w:rFonts w:ascii="Courier New" w:hAnsi="Courier New" w:cs="Courier New" w:hint="default"/>
+      </w:rPr>
+    </w:lvl>
+    <w:lvl w:ilvl="2" w:tplc="04140005" w:tentative="1">
+      <w:start w:val="1"/>
+      <w:numFmt w:val="bullet"/>
+      <w:lvlText w:val=""/>
+      <w:lvlJc w:val="left"/>
+      <w:pPr>
+        <w:ind w:left="2160" w:hanging="360"/>
+      </w:pPr>
+      <w:rPr>
+        <w:rFonts w:ascii="Wingdings" w:hAnsi="Wingdings" w:hint="default"/>
+      </w:rPr>
+    </w:lvl>
+    <w:lvl w:ilvl="3" w:tplc="04140001" w:tentative="1">
+      <w:start w:val="1"/>
+      <w:numFmt w:val="bullet"/>
+      <w:lvlText w:val=""/>
+      <w:lvlJc w:val="left"/>
+      <w:pPr>
+        <w:ind w:left="2880" w:hanging="360"/>
+      </w:pPr>
+      <w:rPr>
+        <w:rFonts w:ascii="Symbol" w:hAnsi="Symbol" w:hint="default"/>
+      </w:rPr>
+    </w:lvl>
+    <w:lvl w:ilvl="4" w:tplc="04140003" w:tentative="1">
+      <w:start w:val="1"/>
+      <w:numFmt w:val="bullet"/>
+      <w:lvlText w:val="o"/>
+      <w:lvlJc w:val="left"/>
+      <w:pPr>
+        <w:ind w:left="3600" w:hanging="360"/>
+      </w:pPr>
+      <w:rPr>
+        <w:rFonts w:ascii="Courier New" w:hAnsi="Courier New" w:cs="Courier New" w:hint="default"/>
+      </w:rPr>
+    </w:lvl>
+    <w:lvl w:ilvl="5" w:tplc="04140005" w:tentative="1">
+      <w:start w:val="1"/>
+      <w:numFmt w:val="bullet"/>
+      <w:lvlText w:val=""/>
+      <w:lvlJc w:val="left"/>
+      <w:pPr>
+        <w:ind w:left="4320" w:hanging="360"/>
+      </w:pPr>
+      <w:rPr>
+        <w:rFonts w:ascii="Wingdings" w:hAnsi="Wingdings" w:hint="default"/>
+      </w:rPr>
+    </w:lvl>
+    <w:lvl w:ilvl="6" w:tplc="04140001" w:tentative="1">
+      <w:start w:val="1"/>
+      <w:numFmt w:val="bullet"/>
+      <w:lvlText w:val=""/>
+      <w:lvlJc w:val="left"/>
+      <w:pPr>
+        <w:ind w:left="5040" w:hanging="360"/>
+      </w:pPr>
+      <w:rPr>
+        <w:rFonts w:ascii="Symbol" w:hAnsi="Symbol" w:hint="default"/>
+      </w:rPr>
+    </w:lvl>
+    <w:lvl w:ilvl="7" w:tplc="04140003" w:tentative="1">
+      <w:start w:val="1"/>
+      <w:numFmt w:val="bullet"/>
+      <w:lvlText w:val="o"/>
+      <w:lvlJc w:val="left"/>
+      <w:pPr>
+        <w:ind w:left="5760" w:hanging="360"/>
+      </w:pPr>
+      <w:rPr>
+        <w:rFonts w:ascii="Courier New" w:hAnsi="Courier New" w:cs="Courier New" w:hint="default"/>
+      </w:rPr>
+    </w:lvl>
+    <w:lvl w:ilvl="8" w:tplc="04140005" w:tentative="1">
+      <w:start w:val="1"/>
+      <w:numFmt w:val="bullet"/>
+      <w:lvlText w:val=""/>
+      <w:lvlJc w:val="left"/>
+      <w:pPr>
+        <w:ind w:left="6480" w:hanging="360"/>
+      </w:pPr>
+      <w:rPr>
+        <w:rFonts w:ascii="Wingdings" w:hAnsi="Wingdings" w:hint="default"/>
+      </w:rPr>
+    </w:lvl>
+  </w:abstractNum>
+  <w:abstractNum w:abstractNumId="2" w15:restartNumberingAfterBreak="0">
+    <w:nsid w:val="3ECE2143"/>
+    <w:multiLevelType w:val="hybridMultilevel"/>
+    <w:tmpl w:val="5D480EE4"/>
+    <w:lvl w:ilvl="0" w:tplc="04140003">
+      <w:start w:val="1"/>
+      <w:numFmt w:val="bullet"/>
+      <w:lvlText w:val="o"/>
+      <w:lvlJc w:val="left"/>
+      <w:pPr>
+        <w:ind w:left="360" w:hanging="360"/>
+      </w:pPr>
+      <w:rPr>
+        <w:rFonts w:ascii="Courier New" w:hAnsi="Courier New" w:cs="Courier New" w:hint="default"/>
+      </w:rPr>
+    </w:lvl>
+    <w:lvl w:ilvl="1" w:tplc="04140003" w:tentative="1">
+      <w:start w:val="1"/>
+      <w:numFmt w:val="bullet"/>
+      <w:lvlText w:val="o"/>
+      <w:lvlJc w:val="left"/>
+      <w:pPr>
+        <w:ind w:left="1080" w:hanging="360"/>
+      </w:pPr>
+      <w:rPr>
+        <w:rFonts w:ascii="Courier New" w:hAnsi="Courier New" w:cs="Courier New" w:hint="default"/>
+      </w:rPr>
+    </w:lvl>
+    <w:lvl w:ilvl="2" w:tplc="04140005" w:tentative="1">
+      <w:start w:val="1"/>
+      <w:numFmt w:val="bullet"/>
+      <w:lvlText w:val=""/>
+      <w:lvlJc w:val="left"/>
+      <w:pPr>
+        <w:ind w:left="1800" w:hanging="360"/>
+      </w:pPr>
+      <w:rPr>
+        <w:rFonts w:ascii="Wingdings" w:hAnsi="Wingdings" w:hint="default"/>
+      </w:rPr>
+    </w:lvl>
+    <w:lvl w:ilvl="3" w:tplc="04140001" w:tentative="1">
+      <w:start w:val="1"/>
+      <w:numFmt w:val="bullet"/>
+      <w:lvlText w:val=""/>
+      <w:lvlJc w:val="left"/>
+      <w:pPr>
+        <w:ind w:left="2520" w:hanging="360"/>
+      </w:pPr>
+      <w:rPr>
+        <w:rFonts w:ascii="Symbol" w:hAnsi="Symbol" w:hint="default"/>
+      </w:rPr>
+    </w:lvl>
+    <w:lvl w:ilvl="4" w:tplc="04140003" w:tentative="1">
+      <w:start w:val="1"/>
+      <w:numFmt w:val="bullet"/>
+      <w:lvlText w:val="o"/>
+      <w:lvlJc w:val="left"/>
+      <w:pPr>
+        <w:ind w:left="3240" w:hanging="360"/>
+      </w:pPr>
+      <w:rPr>
+        <w:rFonts w:ascii="Courier New" w:hAnsi="Courier New" w:cs="Courier New" w:hint="default"/>
+      </w:rPr>
+    </w:lvl>
+    <w:lvl w:ilvl="5" w:tplc="04140005" w:tentative="1">
+      <w:start w:val="1"/>
+      <w:numFmt w:val="bullet"/>
+      <w:lvlText w:val=""/>
+      <w:lvlJc w:val="left"/>
+      <w:pPr>
+        <w:ind w:left="3960" w:hanging="360"/>
+      </w:pPr>
+      <w:rPr>
+        <w:rFonts w:ascii="Wingdings" w:hAnsi="Wingdings" w:hint="default"/>
+      </w:rPr>
+    </w:lvl>
+    <w:lvl w:ilvl="6" w:tplc="04140001" w:tentative="1">
+      <w:start w:val="1"/>
+      <w:numFmt w:val="bullet"/>
+      <w:lvlText w:val=""/>
+      <w:lvlJc w:val="left"/>
+      <w:pPr>
+        <w:ind w:left="4680" w:hanging="360"/>
+      </w:pPr>
+      <w:rPr>
+        <w:rFonts w:ascii="Symbol" w:hAnsi="Symbol" w:hint="default"/>
+      </w:rPr>
+    </w:lvl>
+    <w:lvl w:ilvl="7" w:tplc="04140003" w:tentative="1">
+      <w:start w:val="1"/>
+      <w:numFmt w:val="bullet"/>
+      <w:lvlText w:val="o"/>
+      <w:lvlJc w:val="left"/>
+      <w:pPr>
+        <w:ind w:left="5400" w:hanging="360"/>
+      </w:pPr>
+      <w:rPr>
+        <w:rFonts w:ascii="Courier New" w:hAnsi="Courier New" w:cs="Courier New" w:hint="default"/>
+      </w:rPr>
+    </w:lvl>
+    <w:lvl w:ilvl="8" w:tplc="04140005" w:tentative="1">
+      <w:start w:val="1"/>
+      <w:numFmt w:val="bullet"/>
+      <w:lvlText w:val=""/>
+      <w:lvlJc w:val="left"/>
+      <w:pPr>
+        <w:ind w:left="6120" w:hanging="360"/>
+      </w:pPr>
+      <w:rPr>
+        <w:rFonts w:ascii="Wingdings" w:hAnsi="Wingdings" w:hint="default"/>
+      </w:rPr>
+    </w:lvl>
+  </w:abstractNum>
+  <w:abstractNum w:abstractNumId="3" w15:restartNumberingAfterBreak="0">
     <w:nsid w:val="4C2444F1"/>
     <w:multiLevelType w:val="hybridMultilevel"/>
-    <w:tmpl w:val="10D40786"/>
+    <w:tmpl w:val="333CD210"/>
     <w:lvl w:ilvl="0" w:tplc="04140001">
       <w:start w:val="1"/>
       <w:numFmt w:val="bullet"/>
@@ -914,7 +989,120 @@
       </w:rPr>
     </w:lvl>
   </w:abstractNum>
-  <w:abstractNum w:abstractNumId="2" w15:restartNumberingAfterBreak="0">
+  <w:abstractNum w:abstractNumId="4" w15:restartNumberingAfterBreak="0">
+    <w:nsid w:val="565126FF"/>
+    <w:multiLevelType w:val="hybridMultilevel"/>
+    <w:tmpl w:val="58ECCB70"/>
+    <w:lvl w:ilvl="0" w:tplc="04140003">
+      <w:start w:val="1"/>
+      <w:numFmt w:val="bullet"/>
+      <w:lvlText w:val="o"/>
+      <w:lvlJc w:val="left"/>
+      <w:pPr>
+        <w:ind w:left="720" w:hanging="360"/>
+      </w:pPr>
+      <w:rPr>
+        <w:rFonts w:ascii="Courier New" w:hAnsi="Courier New" w:cs="Courier New" w:hint="default"/>
+      </w:rPr>
+    </w:lvl>
+    <w:lvl w:ilvl="1" w:tplc="04140003" w:tentative="1">
+      <w:start w:val="1"/>
+      <w:numFmt w:val="bullet"/>
+      <w:lvlText w:val="o"/>
+      <w:lvlJc w:val="left"/>
+      <w:pPr>
+        <w:ind w:left="1440" w:hanging="360"/>
+      </w:pPr>
+      <w:rPr>
+        <w:rFonts w:ascii="Courier New" w:hAnsi="Courier New" w:cs="Courier New" w:hint="default"/>
+      </w:rPr>
+    </w:lvl>
+    <w:lvl w:ilvl="2" w:tplc="04140005" w:tentative="1">
+      <w:start w:val="1"/>
+      <w:numFmt w:val="bullet"/>
+      <w:lvlText w:val=""/>
+      <w:lvlJc w:val="left"/>
+      <w:pPr>
+        <w:ind w:left="2160" w:hanging="360"/>
+      </w:pPr>
+      <w:rPr>
+        <w:rFonts w:ascii="Wingdings" w:hAnsi="Wingdings" w:hint="default"/>
+      </w:rPr>
+    </w:lvl>
+    <w:lvl w:ilvl="3" w:tplc="04140001" w:tentative="1">
+      <w:start w:val="1"/>
+      <w:numFmt w:val="bullet"/>
+      <w:lvlText w:val=""/>
+      <w:lvlJc w:val="left"/>
+      <w:pPr>
+        <w:ind w:left="2880" w:hanging="360"/>
+      </w:pPr>
+      <w:rPr>
+        <w:rFonts w:ascii="Symbol" w:hAnsi="Symbol" w:hint="default"/>
+      </w:rPr>
+    </w:lvl>
+    <w:lvl w:ilvl="4" w:tplc="04140003" w:tentative="1">
+      <w:start w:val="1"/>
+      <w:numFmt w:val="bullet"/>
+      <w:lvlText w:val="o"/>
+      <w:lvlJc w:val="left"/>
+      <w:pPr>
+        <w:ind w:left="3600" w:hanging="360"/>
+      </w:pPr>
+      <w:rPr>
+        <w:rFonts w:ascii="Courier New" w:hAnsi="Courier New" w:cs="Courier New" w:hint="default"/>
+      </w:rPr>
+    </w:lvl>
+    <w:lvl w:ilvl="5" w:tplc="04140005" w:tentative="1">
+      <w:start w:val="1"/>
+      <w:numFmt w:val="bullet"/>
+      <w:lvlText w:val=""/>
+      <w:lvlJc w:val="left"/>
+      <w:pPr>
+        <w:ind w:left="4320" w:hanging="360"/>
+      </w:pPr>
+      <w:rPr>
+        <w:rFonts w:ascii="Wingdings" w:hAnsi="Wingdings" w:hint="default"/>
+      </w:rPr>
+    </w:lvl>
+    <w:lvl w:ilvl="6" w:tplc="04140001" w:tentative="1">
+      <w:start w:val="1"/>
+      <w:numFmt w:val="bullet"/>
+      <w:lvlText w:val=""/>
+      <w:lvlJc w:val="left"/>
+      <w:pPr>
+        <w:ind w:left="5040" w:hanging="360"/>
+      </w:pPr>
+      <w:rPr>
+        <w:rFonts w:ascii="Symbol" w:hAnsi="Symbol" w:hint="default"/>
+      </w:rPr>
+    </w:lvl>
+    <w:lvl w:ilvl="7" w:tplc="04140003" w:tentative="1">
+      <w:start w:val="1"/>
+      <w:numFmt w:val="bullet"/>
+      <w:lvlText w:val="o"/>
+      <w:lvlJc w:val="left"/>
+      <w:pPr>
+        <w:ind w:left="5760" w:hanging="360"/>
+      </w:pPr>
+      <w:rPr>
+        <w:rFonts w:ascii="Courier New" w:hAnsi="Courier New" w:cs="Courier New" w:hint="default"/>
+      </w:rPr>
+    </w:lvl>
+    <w:lvl w:ilvl="8" w:tplc="04140005" w:tentative="1">
+      <w:start w:val="1"/>
+      <w:numFmt w:val="bullet"/>
+      <w:lvlText w:val=""/>
+      <w:lvlJc w:val="left"/>
+      <w:pPr>
+        <w:ind w:left="6480" w:hanging="360"/>
+      </w:pPr>
+      <w:rPr>
+        <w:rFonts w:ascii="Wingdings" w:hAnsi="Wingdings" w:hint="default"/>
+      </w:rPr>
+    </w:lvl>
+  </w:abstractNum>
+  <w:abstractNum w:abstractNumId="5" w15:restartNumberingAfterBreak="0">
     <w:nsid w:val="648F03D5"/>
     <w:multiLevelType w:val="hybridMultilevel"/>
     <w:tmpl w:val="5B28A4D0"/>
@@ -1027,7 +1215,7 @@
       </w:rPr>
     </w:lvl>
   </w:abstractNum>
-  <w:abstractNum w:abstractNumId="3" w15:restartNumberingAfterBreak="0">
+  <w:abstractNum w:abstractNumId="6" w15:restartNumberingAfterBreak="0">
     <w:nsid w:val="7FF82B99"/>
     <w:multiLevelType w:val="hybridMultilevel"/>
     <w:tmpl w:val="75524590"/>
@@ -1141,16 +1329,25 @@
     </w:lvl>
   </w:abstractNum>
   <w:num w:numId="1">
-    <w:abstractNumId w:val="1"/>
+    <w:abstractNumId w:val="3"/>
   </w:num>
   <w:num w:numId="2">
-    <w:abstractNumId w:val="3"/>
+    <w:abstractNumId w:val="6"/>
   </w:num>
   <w:num w:numId="3">
     <w:abstractNumId w:val="0"/>
   </w:num>
   <w:num w:numId="4">
+    <w:abstractNumId w:val="5"/>
+  </w:num>
+  <w:num w:numId="5">
     <w:abstractNumId w:val="2"/>
+  </w:num>
+  <w:num w:numId="6">
+    <w:abstractNumId w:val="4"/>
+  </w:num>
+  <w:num w:numId="7">
+    <w:abstractNumId w:val="1"/>
   </w:num>
 </w:numbering>
 </file>
@@ -1574,6 +1771,50 @@
       <w:szCs w:val="26"/>
     </w:rPr>
   </w:style>
+  <w:style w:type="paragraph" w:styleId="Overskrift3">
+    <w:name w:val="heading 3"/>
+    <w:basedOn w:val="Normal"/>
+    <w:next w:val="Normal"/>
+    <w:link w:val="Overskrift3Tegn"/>
+    <w:uiPriority w:val="9"/>
+    <w:unhideWhenUsed/>
+    <w:qFormat/>
+    <w:rsid w:val="00E8649A"/>
+    <w:pPr>
+      <w:keepNext/>
+      <w:keepLines/>
+      <w:spacing w:before="40" w:after="0"/>
+      <w:outlineLvl w:val="2"/>
+    </w:pPr>
+    <w:rPr>
+      <w:rFonts w:asciiTheme="majorHAnsi" w:eastAsiaTheme="majorEastAsia" w:hAnsiTheme="majorHAnsi" w:cstheme="majorBidi"/>
+      <w:color w:val="1F3763" w:themeColor="accent1" w:themeShade="7F"/>
+      <w:sz w:val="24"/>
+      <w:szCs w:val="24"/>
+    </w:rPr>
+  </w:style>
+  <w:style w:type="paragraph" w:styleId="Overskrift4">
+    <w:name w:val="heading 4"/>
+    <w:basedOn w:val="Normal"/>
+    <w:next w:val="Normal"/>
+    <w:link w:val="Overskrift4Tegn"/>
+    <w:uiPriority w:val="9"/>
+    <w:unhideWhenUsed/>
+    <w:qFormat/>
+    <w:rsid w:val="00E8649A"/>
+    <w:pPr>
+      <w:keepNext/>
+      <w:keepLines/>
+      <w:spacing w:before="40" w:after="0"/>
+      <w:outlineLvl w:val="3"/>
+    </w:pPr>
+    <w:rPr>
+      <w:rFonts w:asciiTheme="majorHAnsi" w:eastAsiaTheme="majorEastAsia" w:hAnsiTheme="majorHAnsi" w:cstheme="majorBidi"/>
+      <w:i/>
+      <w:iCs/>
+      <w:color w:val="2F5496" w:themeColor="accent1" w:themeShade="BF"/>
+    </w:rPr>
+  </w:style>
   <w:style w:type="character" w:default="1" w:styleId="Standardskriftforavsnitt">
     <w:name w:val="Default Paragraph Font"/>
     <w:uiPriority w:val="1"/>
@@ -1658,6 +1899,32 @@
       <w:ind w:left="720"/>
       <w:contextualSpacing/>
     </w:pPr>
+  </w:style>
+  <w:style w:type="character" w:customStyle="1" w:styleId="Overskrift3Tegn">
+    <w:name w:val="Overskrift 3 Tegn"/>
+    <w:basedOn w:val="Standardskriftforavsnitt"/>
+    <w:link w:val="Overskrift3"/>
+    <w:uiPriority w:val="9"/>
+    <w:rsid w:val="00E8649A"/>
+    <w:rPr>
+      <w:rFonts w:asciiTheme="majorHAnsi" w:eastAsiaTheme="majorEastAsia" w:hAnsiTheme="majorHAnsi" w:cstheme="majorBidi"/>
+      <w:color w:val="1F3763" w:themeColor="accent1" w:themeShade="7F"/>
+      <w:sz w:val="24"/>
+      <w:szCs w:val="24"/>
+    </w:rPr>
+  </w:style>
+  <w:style w:type="character" w:customStyle="1" w:styleId="Overskrift4Tegn">
+    <w:name w:val="Overskrift 4 Tegn"/>
+    <w:basedOn w:val="Standardskriftforavsnitt"/>
+    <w:link w:val="Overskrift4"/>
+    <w:uiPriority w:val="9"/>
+    <w:rsid w:val="00E8649A"/>
+    <w:rPr>
+      <w:rFonts w:asciiTheme="majorHAnsi" w:eastAsiaTheme="majorEastAsia" w:hAnsiTheme="majorHAnsi" w:cstheme="majorBidi"/>
+      <w:i/>
+      <w:iCs/>
+      <w:color w:val="2F5496" w:themeColor="accent1" w:themeShade="BF"/>
+    </w:rPr>
   </w:style>
 </w:styles>
 </file>

</xml_diff>

<commit_message>
fikset på PP igjen
</commit_message>
<xml_diff>
--- a/Dokumentasjon/Manus til pressentasjon.docx
+++ b/Dokumentasjon/Manus til pressentasjon.docx
@@ -18,6 +18,9 @@
       <w:r>
         <w:t>Om gruppen, Ide og konsept</w:t>
       </w:r>
+      <w:r>
+        <w:t xml:space="preserve"> -Andreas</w:t>
+      </w:r>
     </w:p>
     <w:p>
       <w:pPr>
@@ -74,6 +77,9 @@
       <w:r>
         <w:t>Hvorfor er dette en god løsning</w:t>
       </w:r>
+      <w:r>
+        <w:t xml:space="preserve"> og hva mangler ved dagens løsninger</w:t>
+      </w:r>
     </w:p>
     <w:p>
       <w:pPr>
@@ -84,32 +90,18 @@
       </w:r>
     </w:p>
     <w:p>
-      <w:pPr>
-        <w:pStyle w:val="Overskrift4"/>
-        <w:numPr>
-          <w:ilvl w:val="0"/>
-          <w:numId w:val="7"/>
-        </w:numPr>
-      </w:pPr>
-      <w:r>
-        <w:t>Mangel med dagens løsninger</w:t>
-      </w:r>
-    </w:p>
-    <w:p>
-      <w:pPr>
-        <w:pStyle w:val="Listeavsnitt"/>
-      </w:pPr>
-      <w:r>
-        <w:t>Det over</w:t>
-      </w:r>
-    </w:p>
-    <w:p/>
+      <w:bookmarkStart w:id="0" w:name="_GoBack"/>
+      <w:bookmarkEnd w:id="0"/>
+    </w:p>
     <w:p>
       <w:pPr>
         <w:pStyle w:val="Overskrift2"/>
       </w:pPr>
       <w:r>
         <w:t>Prosess</w:t>
+      </w:r>
+      <w:r>
+        <w:t xml:space="preserve"> -Endre</w:t>
       </w:r>
     </w:p>
     <w:p>
@@ -312,8 +304,10 @@
         <w:pStyle w:val="Overskrift2"/>
       </w:pPr>
       <w:r>
-        <w:lastRenderedPageBreak/>
         <w:t>Prinsipper</w:t>
+      </w:r>
+      <w:r>
+        <w:t xml:space="preserve"> - Cem</w:t>
       </w:r>
     </w:p>
     <w:p>
@@ -351,6 +345,7 @@
         </w:numPr>
       </w:pPr>
       <w:r>
+        <w:lastRenderedPageBreak/>
         <w:t>Usability</w:t>
       </w:r>
     </w:p>
@@ -382,35 +377,23 @@
       <w:pPr>
         <w:pStyle w:val="Listeavsnitt"/>
         <w:numPr>
+          <w:ilvl w:val="0"/>
+          <w:numId w:val="3"/>
+        </w:numPr>
+      </w:pPr>
+      <w:r>
+        <w:t>Designprinsipper / Universell utforming / innhold og tjenester</w:t>
+      </w:r>
+    </w:p>
+    <w:p>
+      <w:pPr>
+        <w:pStyle w:val="Listeavsnitt"/>
+        <w:numPr>
           <w:ilvl w:val="1"/>
           <w:numId w:val="3"/>
         </w:numPr>
       </w:pPr>
       <w:r>
-        <w:t>?</w:t>
-      </w:r>
-    </w:p>
-    <w:p>
-      <w:pPr>
-        <w:pStyle w:val="Listeavsnitt"/>
-        <w:numPr>
-          <w:ilvl w:val="0"/>
-          <w:numId w:val="3"/>
-        </w:numPr>
-      </w:pPr>
-      <w:r>
-        <w:t>Designprinsipper / Universell utforming / innhold og tjenester</w:t>
-      </w:r>
-    </w:p>
-    <w:p>
-      <w:pPr>
-        <w:pStyle w:val="Listeavsnitt"/>
-        <w:numPr>
-          <w:ilvl w:val="1"/>
-          <w:numId w:val="3"/>
-        </w:numPr>
-      </w:pPr>
-      <w:r>
         <w:t>Rent og pent design</w:t>
       </w:r>
     </w:p>
@@ -423,6 +406,9 @@
       <w:r>
         <w:t>Demo</w:t>
       </w:r>
+      <w:r>
+        <w:t xml:space="preserve"> - Kai</w:t>
+      </w:r>
     </w:p>
     <w:p>
       <w:pPr>
@@ -496,11 +482,8 @@
         <w:t>Vise hvordan vi kan opprette nye artikler (men ikke last opp i tilfelle det krasjer)</w:t>
       </w:r>
     </w:p>
-    <w:p>
-      <w:bookmarkStart w:id="0" w:name="_GoBack"/>
-      <w:bookmarkEnd w:id="0"/>
-    </w:p>
     <w:p/>
+    <w:p/>
     <w:p>
       <w:pPr>
         <w:pStyle w:val="Overskrift2"/>
@@ -508,8 +491,70 @@
       <w:r>
         <w:t>Ideer til videre utvikling</w:t>
       </w:r>
-    </w:p>
-    <w:p/>
+      <w:r>
+        <w:t xml:space="preserve"> - Cem</w:t>
+      </w:r>
+    </w:p>
+    <w:p>
+      <w:pPr>
+        <w:pStyle w:val="Listeavsnitt"/>
+        <w:numPr>
+          <w:ilvl w:val="0"/>
+          <w:numId w:val="8"/>
+        </w:numPr>
+      </w:pPr>
+      <w:r>
+        <w:t>Tags</w:t>
+      </w:r>
+    </w:p>
+    <w:p>
+      <w:pPr>
+        <w:pStyle w:val="Listeavsnitt"/>
+        <w:numPr>
+          <w:ilvl w:val="0"/>
+          <w:numId w:val="8"/>
+        </w:numPr>
+      </w:pPr>
+      <w:r>
+        <w:t>Sortering</w:t>
+      </w:r>
+    </w:p>
+    <w:p>
+      <w:pPr>
+        <w:pStyle w:val="Listeavsnitt"/>
+        <w:numPr>
+          <w:ilvl w:val="0"/>
+          <w:numId w:val="8"/>
+        </w:numPr>
+      </w:pPr>
+      <w:r>
+        <w:t>Min side utvikling</w:t>
+      </w:r>
+    </w:p>
+    <w:p>
+      <w:pPr>
+        <w:pStyle w:val="Listeavsnitt"/>
+        <w:numPr>
+          <w:ilvl w:val="1"/>
+          <w:numId w:val="8"/>
+        </w:numPr>
+      </w:pPr>
+      <w:r>
+        <w:t>Om deg selv</w:t>
+      </w:r>
+    </w:p>
+    <w:p>
+      <w:pPr>
+        <w:pStyle w:val="Listeavsnitt"/>
+        <w:numPr>
+          <w:ilvl w:val="1"/>
+          <w:numId w:val="8"/>
+        </w:numPr>
+      </w:pPr>
+      <w:r>
+        <w:t>Sosialt medium for prosjekter etc.</w:t>
+      </w:r>
+    </w:p>
     <w:sectPr>
       <w:pgSz w:w="11906" w:h="16838"/>
       <w:pgMar w:top="1417" w:right="1417" w:bottom="1417" w:left="1417" w:header="708" w:footer="708" w:gutter="0"/>
@@ -862,6 +907,119 @@
     </w:lvl>
   </w:abstractNum>
   <w:abstractNum w:abstractNumId="3" w15:restartNumberingAfterBreak="0">
+    <w:nsid w:val="3F586704"/>
+    <w:multiLevelType w:val="hybridMultilevel"/>
+    <w:tmpl w:val="A738BA1E"/>
+    <w:lvl w:ilvl="0" w:tplc="04140001">
+      <w:start w:val="1"/>
+      <w:numFmt w:val="bullet"/>
+      <w:lvlText w:val=""/>
+      <w:lvlJc w:val="left"/>
+      <w:pPr>
+        <w:ind w:left="720" w:hanging="360"/>
+      </w:pPr>
+      <w:rPr>
+        <w:rFonts w:ascii="Symbol" w:hAnsi="Symbol" w:hint="default"/>
+      </w:rPr>
+    </w:lvl>
+    <w:lvl w:ilvl="1" w:tplc="04140003">
+      <w:start w:val="1"/>
+      <w:numFmt w:val="bullet"/>
+      <w:lvlText w:val="o"/>
+      <w:lvlJc w:val="left"/>
+      <w:pPr>
+        <w:ind w:left="1440" w:hanging="360"/>
+      </w:pPr>
+      <w:rPr>
+        <w:rFonts w:ascii="Courier New" w:hAnsi="Courier New" w:cs="Courier New" w:hint="default"/>
+      </w:rPr>
+    </w:lvl>
+    <w:lvl w:ilvl="2" w:tplc="04140005" w:tentative="1">
+      <w:start w:val="1"/>
+      <w:numFmt w:val="bullet"/>
+      <w:lvlText w:val=""/>
+      <w:lvlJc w:val="left"/>
+      <w:pPr>
+        <w:ind w:left="2160" w:hanging="360"/>
+      </w:pPr>
+      <w:rPr>
+        <w:rFonts w:ascii="Wingdings" w:hAnsi="Wingdings" w:hint="default"/>
+      </w:rPr>
+    </w:lvl>
+    <w:lvl w:ilvl="3" w:tplc="04140001" w:tentative="1">
+      <w:start w:val="1"/>
+      <w:numFmt w:val="bullet"/>
+      <w:lvlText w:val=""/>
+      <w:lvlJc w:val="left"/>
+      <w:pPr>
+        <w:ind w:left="2880" w:hanging="360"/>
+      </w:pPr>
+      <w:rPr>
+        <w:rFonts w:ascii="Symbol" w:hAnsi="Symbol" w:hint="default"/>
+      </w:rPr>
+    </w:lvl>
+    <w:lvl w:ilvl="4" w:tplc="04140003" w:tentative="1">
+      <w:start w:val="1"/>
+      <w:numFmt w:val="bullet"/>
+      <w:lvlText w:val="o"/>
+      <w:lvlJc w:val="left"/>
+      <w:pPr>
+        <w:ind w:left="3600" w:hanging="360"/>
+      </w:pPr>
+      <w:rPr>
+        <w:rFonts w:ascii="Courier New" w:hAnsi="Courier New" w:cs="Courier New" w:hint="default"/>
+      </w:rPr>
+    </w:lvl>
+    <w:lvl w:ilvl="5" w:tplc="04140005" w:tentative="1">
+      <w:start w:val="1"/>
+      <w:numFmt w:val="bullet"/>
+      <w:lvlText w:val=""/>
+      <w:lvlJc w:val="left"/>
+      <w:pPr>
+        <w:ind w:left="4320" w:hanging="360"/>
+      </w:pPr>
+      <w:rPr>
+        <w:rFonts w:ascii="Wingdings" w:hAnsi="Wingdings" w:hint="default"/>
+      </w:rPr>
+    </w:lvl>
+    <w:lvl w:ilvl="6" w:tplc="04140001" w:tentative="1">
+      <w:start w:val="1"/>
+      <w:numFmt w:val="bullet"/>
+      <w:lvlText w:val=""/>
+      <w:lvlJc w:val="left"/>
+      <w:pPr>
+        <w:ind w:left="5040" w:hanging="360"/>
+      </w:pPr>
+      <w:rPr>
+        <w:rFonts w:ascii="Symbol" w:hAnsi="Symbol" w:hint="default"/>
+      </w:rPr>
+    </w:lvl>
+    <w:lvl w:ilvl="7" w:tplc="04140003" w:tentative="1">
+      <w:start w:val="1"/>
+      <w:numFmt w:val="bullet"/>
+      <w:lvlText w:val="o"/>
+      <w:lvlJc w:val="left"/>
+      <w:pPr>
+        <w:ind w:left="5760" w:hanging="360"/>
+      </w:pPr>
+      <w:rPr>
+        <w:rFonts w:ascii="Courier New" w:hAnsi="Courier New" w:cs="Courier New" w:hint="default"/>
+      </w:rPr>
+    </w:lvl>
+    <w:lvl w:ilvl="8" w:tplc="04140005" w:tentative="1">
+      <w:start w:val="1"/>
+      <w:numFmt w:val="bullet"/>
+      <w:lvlText w:val=""/>
+      <w:lvlJc w:val="left"/>
+      <w:pPr>
+        <w:ind w:left="6480" w:hanging="360"/>
+      </w:pPr>
+      <w:rPr>
+        <w:rFonts w:ascii="Wingdings" w:hAnsi="Wingdings" w:hint="default"/>
+      </w:rPr>
+    </w:lvl>
+  </w:abstractNum>
+  <w:abstractNum w:abstractNumId="4" w15:restartNumberingAfterBreak="0">
     <w:nsid w:val="4C2444F1"/>
     <w:multiLevelType w:val="hybridMultilevel"/>
     <w:tmpl w:val="333CD210"/>
@@ -974,7 +1132,7 @@
       </w:rPr>
     </w:lvl>
   </w:abstractNum>
-  <w:abstractNum w:abstractNumId="4" w15:restartNumberingAfterBreak="0">
+  <w:abstractNum w:abstractNumId="5" w15:restartNumberingAfterBreak="0">
     <w:nsid w:val="565126FF"/>
     <w:multiLevelType w:val="hybridMultilevel"/>
     <w:tmpl w:val="58ECCB70"/>
@@ -1087,7 +1245,7 @@
       </w:rPr>
     </w:lvl>
   </w:abstractNum>
-  <w:abstractNum w:abstractNumId="5" w15:restartNumberingAfterBreak="0">
+  <w:abstractNum w:abstractNumId="6" w15:restartNumberingAfterBreak="0">
     <w:nsid w:val="648F03D5"/>
     <w:multiLevelType w:val="hybridMultilevel"/>
     <w:tmpl w:val="5B28A4D0"/>
@@ -1200,7 +1358,7 @@
       </w:rPr>
     </w:lvl>
   </w:abstractNum>
-  <w:abstractNum w:abstractNumId="6" w15:restartNumberingAfterBreak="0">
+  <w:abstractNum w:abstractNumId="7" w15:restartNumberingAfterBreak="0">
     <w:nsid w:val="7FF82B99"/>
     <w:multiLevelType w:val="hybridMultilevel"/>
     <w:tmpl w:val="75524590"/>
@@ -1314,25 +1472,28 @@
     </w:lvl>
   </w:abstractNum>
   <w:num w:numId="1">
-    <w:abstractNumId w:val="3"/>
+    <w:abstractNumId w:val="4"/>
   </w:num>
   <w:num w:numId="2">
-    <w:abstractNumId w:val="6"/>
+    <w:abstractNumId w:val="7"/>
   </w:num>
   <w:num w:numId="3">
     <w:abstractNumId w:val="0"/>
   </w:num>
   <w:num w:numId="4">
-    <w:abstractNumId w:val="5"/>
+    <w:abstractNumId w:val="6"/>
   </w:num>
   <w:num w:numId="5">
     <w:abstractNumId w:val="2"/>
   </w:num>
   <w:num w:numId="6">
-    <w:abstractNumId w:val="4"/>
+    <w:abstractNumId w:val="5"/>
   </w:num>
   <w:num w:numId="7">
     <w:abstractNumId w:val="1"/>
+  </w:num>
+  <w:num w:numId="8">
+    <w:abstractNumId w:val="3"/>
   </w:num>
 </w:numbering>
 </file>

</xml_diff>

<commit_message>
lagt til et eget dokument til meg selv til fremføring
</commit_message>
<xml_diff>
--- a/Dokumentasjon/Manus til pressentasjon.docx
+++ b/Dokumentasjon/Manus til pressentasjon.docx
@@ -9,8 +9,9 @@
       <w:r>
         <w:t>Manus til framføring</w:t>
       </w:r>
-    </w:p>
-    <w:p/>
+      <w:bookmarkStart w:id="0" w:name="_GoBack"/>
+      <w:bookmarkEnd w:id="0"/>
+    </w:p>
     <w:p>
       <w:pPr>
         <w:pStyle w:val="Overskrift2"/>
@@ -43,7 +44,15 @@
         </w:numPr>
       </w:pPr>
       <w:r>
-        <w:t>Kai, Endre, Cem, og Andreas</w:t>
+        <w:t xml:space="preserve">Kai, Endre, </w:t>
+      </w:r>
+      <w:proofErr w:type="spellStart"/>
+      <w:r>
+        <w:t>Cem</w:t>
+      </w:r>
+      <w:proofErr w:type="spellEnd"/>
+      <w:r>
+        <w:t>, og Andreas</w:t>
       </w:r>
     </w:p>
     <w:p>
@@ -63,7 +72,39 @@
         <w:pStyle w:val="Listeavsnitt"/>
       </w:pPr>
       <w:r>
-        <w:t xml:space="preserve">Ideen vår er å samle all ikke-faglig informasjon som kan være interessant for studenter ved Westerdals Campus Fjerdingen. Vi vil vise den enkelte hva som kan være av interesse for akkurat han eller hun. Vi vil samle den spredde informasjonen som ligger rundt på f.eks facebook og it’s learning. </w:t>
+        <w:t xml:space="preserve">Ideen vår er å samle all ikke-faglig informasjon som kan være interessant for studenter ved Westerdals Campus Fjerdingen. Vi vil vise den enkelte hva som kan være av interesse for akkurat han eller hun. Vi vil samle den spredde informasjonen som ligger rundt på </w:t>
+      </w:r>
+      <w:proofErr w:type="spellStart"/>
+      <w:r>
+        <w:t>f.eks</w:t>
+      </w:r>
+      <w:proofErr w:type="spellEnd"/>
+      <w:r>
+        <w:t xml:space="preserve"> </w:t>
+      </w:r>
+      <w:proofErr w:type="spellStart"/>
+      <w:r>
+        <w:t>facebook</w:t>
+      </w:r>
+      <w:proofErr w:type="spellEnd"/>
+      <w:r>
+        <w:t xml:space="preserve"> og </w:t>
+      </w:r>
+      <w:proofErr w:type="spellStart"/>
+      <w:r>
+        <w:t>it’s</w:t>
+      </w:r>
+      <w:proofErr w:type="spellEnd"/>
+      <w:r>
+        <w:t xml:space="preserve"> </w:t>
+      </w:r>
+      <w:proofErr w:type="spellStart"/>
+      <w:r>
+        <w:t>learning</w:t>
+      </w:r>
+      <w:proofErr w:type="spellEnd"/>
+      <w:r>
+        <w:t xml:space="preserve">. </w:t>
       </w:r>
     </w:p>
     <w:p>
@@ -89,10 +130,7 @@
         <w:t xml:space="preserve">Informasjonen rundt på skolen i dag, er spredd. Det er mangel på løsninger som samler alt dette. Det er også så mye som er på hver plass, at det er en overflod, og det blir vanskelig å finne fram til det man synes er interessant. Vi kan tilby å hente inn all informasjonen og sortere den for deg for hva du synes er fint å vite. </w:t>
       </w:r>
     </w:p>
-    <w:p>
-      <w:bookmarkStart w:id="0" w:name="_GoBack"/>
-      <w:bookmarkEnd w:id="0"/>
-    </w:p>
+    <w:p/>
     <w:p>
       <w:pPr>
         <w:pStyle w:val="Overskrift2"/>
@@ -104,6 +142,79 @@
         <w:t xml:space="preserve"> -Endre</w:t>
       </w:r>
     </w:p>
+    <w:p>
+      <w:pPr>
+        <w:pStyle w:val="Overskrift2"/>
+        <w:numPr>
+          <w:ilvl w:val="0"/>
+          <w:numId w:val="9"/>
+        </w:numPr>
+      </w:pPr>
+      <w:r>
+        <w:t>Idemyldring</w:t>
+      </w:r>
+    </w:p>
+    <w:p>
+      <w:pPr>
+        <w:pStyle w:val="Overskrift2"/>
+        <w:numPr>
+          <w:ilvl w:val="0"/>
+          <w:numId w:val="9"/>
+        </w:numPr>
+      </w:pPr>
+      <w:r>
+        <w:t>Prototype</w:t>
+      </w:r>
+    </w:p>
+    <w:p>
+      <w:pPr>
+        <w:pStyle w:val="Overskrift2"/>
+        <w:numPr>
+          <w:ilvl w:val="0"/>
+          <w:numId w:val="9"/>
+        </w:numPr>
+      </w:pPr>
+      <w:r>
+        <w:t>Intervjuer</w:t>
+      </w:r>
+    </w:p>
+    <w:p>
+      <w:pPr>
+        <w:pStyle w:val="Overskrift2"/>
+        <w:numPr>
+          <w:ilvl w:val="0"/>
+          <w:numId w:val="9"/>
+        </w:numPr>
+      </w:pPr>
+      <w:r>
+        <w:t>Betaversjon</w:t>
+      </w:r>
+    </w:p>
+    <w:p>
+      <w:pPr>
+        <w:pStyle w:val="Overskrift2"/>
+        <w:numPr>
+          <w:ilvl w:val="0"/>
+          <w:numId w:val="9"/>
+        </w:numPr>
+      </w:pPr>
+      <w:r>
+        <w:t>Nye intervjuer</w:t>
+      </w:r>
+    </w:p>
+    <w:p>
+      <w:pPr>
+        <w:pStyle w:val="Overskrift2"/>
+        <w:numPr>
+          <w:ilvl w:val="0"/>
+          <w:numId w:val="9"/>
+        </w:numPr>
+      </w:pPr>
+      <w:r>
+        <w:t>Ferdig produkt</w:t>
+      </w:r>
+    </w:p>
+    <w:p/>
     <w:p>
       <w:pPr>
         <w:pStyle w:val="Listeavsnitt"/>
@@ -124,8 +235,13 @@
           <w:numId w:val="4"/>
         </w:numPr>
       </w:pPr>
-      <w:r>
-        <w:t>Kanban løsning</w:t>
+      <w:proofErr w:type="spellStart"/>
+      <w:r>
+        <w:t>Kanban</w:t>
+      </w:r>
+      <w:proofErr w:type="spellEnd"/>
+      <w:r>
+        <w:t xml:space="preserve"> løsning</w:t>
       </w:r>
     </w:p>
     <w:p>
@@ -137,8 +253,13 @@
         </w:numPr>
       </w:pPr>
       <w:r>
-        <w:t>Flott løsning for å fordele arbeid, og se hvordan man ligger ann</w:t>
-      </w:r>
+        <w:t xml:space="preserve">Flott løsning for å fordele arbeid, og se hvordan man ligger </w:t>
+      </w:r>
+      <w:proofErr w:type="spellStart"/>
+      <w:r>
+        <w:t>ann</w:t>
+      </w:r>
+      <w:proofErr w:type="spellEnd"/>
     </w:p>
     <w:p>
       <w:pPr>
@@ -149,8 +270,21 @@
         </w:numPr>
       </w:pPr>
       <w:r>
-        <w:t>Koble opp mot slack og git</w:t>
-      </w:r>
+        <w:t xml:space="preserve">Koble opp mot </w:t>
+      </w:r>
+      <w:proofErr w:type="spellStart"/>
+      <w:r>
+        <w:t>slack</w:t>
+      </w:r>
+      <w:proofErr w:type="spellEnd"/>
+      <w:r>
+        <w:t xml:space="preserve"> og </w:t>
+      </w:r>
+      <w:proofErr w:type="spellStart"/>
+      <w:r>
+        <w:t>git</w:t>
+      </w:r>
+      <w:proofErr w:type="spellEnd"/>
     </w:p>
     <w:p>
       <w:pPr>
@@ -185,7 +319,15 @@
         </w:numPr>
       </w:pPr>
       <w:r>
-        <w:t>Men andre kunne hjelpe til og gjøre om ting på andre sitt hovedområde, kryssjobbing</w:t>
+        <w:t xml:space="preserve">Men andre kunne hjelpe til </w:t>
+      </w:r>
+      <w:proofErr w:type="spellStart"/>
+      <w:r>
+        <w:t>og</w:t>
+      </w:r>
+      <w:proofErr w:type="spellEnd"/>
+      <w:r>
+        <w:t xml:space="preserve"> gjøre om ting på andre sitt hovedområde, kryssjobbing</w:t>
       </w:r>
     </w:p>
     <w:p>
@@ -209,7 +351,39 @@
         </w:numPr>
       </w:pPr>
       <w:r>
-        <w:t>Kai backend, andreas frontend, cem ideer, og endre som leder og loggfører</w:t>
+        <w:t xml:space="preserve">Kai </w:t>
+      </w:r>
+      <w:proofErr w:type="spellStart"/>
+      <w:r>
+        <w:t>backend</w:t>
+      </w:r>
+      <w:proofErr w:type="spellEnd"/>
+      <w:r>
+        <w:t xml:space="preserve">, </w:t>
+      </w:r>
+      <w:proofErr w:type="spellStart"/>
+      <w:r>
+        <w:t>andreas</w:t>
+      </w:r>
+      <w:proofErr w:type="spellEnd"/>
+      <w:r>
+        <w:t xml:space="preserve"> </w:t>
+      </w:r>
+      <w:proofErr w:type="spellStart"/>
+      <w:r>
+        <w:t>frontend</w:t>
+      </w:r>
+      <w:proofErr w:type="spellEnd"/>
+      <w:r>
+        <w:t xml:space="preserve">, </w:t>
+      </w:r>
+      <w:proofErr w:type="spellStart"/>
+      <w:r>
+        <w:t>cem</w:t>
+      </w:r>
+      <w:proofErr w:type="spellEnd"/>
+      <w:r>
+        <w:t xml:space="preserve"> ideer, og endre som leder og loggfører</w:t>
       </w:r>
     </w:p>
     <w:p>
@@ -245,7 +419,15 @@
         </w:numPr>
       </w:pPr>
       <w:r>
-        <w:t>Etter webprosjekt forelesningene</w:t>
+        <w:t xml:space="preserve">Etter </w:t>
+      </w:r>
+      <w:proofErr w:type="spellStart"/>
+      <w:r>
+        <w:t>webprosjekt</w:t>
+      </w:r>
+      <w:proofErr w:type="spellEnd"/>
+      <w:r>
+        <w:t xml:space="preserve"> forelesningene</w:t>
       </w:r>
     </w:p>
     <w:p>
@@ -307,8 +489,13 @@
         <w:t>Prinsipper</w:t>
       </w:r>
       <w:r>
-        <w:t xml:space="preserve"> - Cem</w:t>
-      </w:r>
+        <w:t xml:space="preserve"> - </w:t>
+      </w:r>
+      <w:proofErr w:type="spellStart"/>
+      <w:r>
+        <w:t>Cem</w:t>
+      </w:r>
+      <w:proofErr w:type="spellEnd"/>
     </w:p>
     <w:p>
       <w:pPr>
@@ -329,11 +516,47 @@
           <w:lang w:val="en-GB"/>
         </w:rPr>
       </w:pPr>
+      <w:proofErr w:type="spellStart"/>
       <w:r>
         <w:rPr>
           <w:lang w:val="en-GB"/>
         </w:rPr>
-        <w:t>Studenter ved campus Fjerding Westerdals Oslo ACT</w:t>
+        <w:t>Studenter</w:t>
+      </w:r>
+      <w:proofErr w:type="spellEnd"/>
+      <w:r>
+        <w:rPr>
+          <w:lang w:val="en-GB"/>
+        </w:rPr>
+        <w:t xml:space="preserve"> </w:t>
+      </w:r>
+      <w:proofErr w:type="spellStart"/>
+      <w:r>
+        <w:rPr>
+          <w:lang w:val="en-GB"/>
+        </w:rPr>
+        <w:t>ved</w:t>
+      </w:r>
+      <w:proofErr w:type="spellEnd"/>
+      <w:r>
+        <w:rPr>
+          <w:lang w:val="en-GB"/>
+        </w:rPr>
+        <w:t xml:space="preserve"> campus </w:t>
+      </w:r>
+      <w:proofErr w:type="spellStart"/>
+      <w:r>
+        <w:rPr>
+          <w:lang w:val="en-GB"/>
+        </w:rPr>
+        <w:t>Fjerding</w:t>
+      </w:r>
+      <w:proofErr w:type="spellEnd"/>
+      <w:r>
+        <w:rPr>
+          <w:lang w:val="en-GB"/>
+        </w:rPr>
+        <w:t xml:space="preserve"> Westerdals Oslo ACT</w:t>
       </w:r>
     </w:p>
     <w:p>
@@ -344,10 +567,11 @@
           <w:numId w:val="3"/>
         </w:numPr>
       </w:pPr>
-      <w:r>
-        <w:lastRenderedPageBreak/>
+      <w:proofErr w:type="spellStart"/>
+      <w:r>
         <w:t>Usability</w:t>
       </w:r>
+      <w:proofErr w:type="spellEnd"/>
     </w:p>
     <w:p>
       <w:pPr>
@@ -492,8 +716,13 @@
         <w:t>Ideer til videre utvikling</w:t>
       </w:r>
       <w:r>
-        <w:t xml:space="preserve"> - Cem</w:t>
-      </w:r>
+        <w:t xml:space="preserve"> - </w:t>
+      </w:r>
+      <w:proofErr w:type="spellStart"/>
+      <w:r>
+        <w:t>Cem</w:t>
+      </w:r>
+      <w:proofErr w:type="spellEnd"/>
     </w:p>
     <w:p>
       <w:pPr>
@@ -1359,6 +1588,119 @@
     </w:lvl>
   </w:abstractNum>
   <w:abstractNum w:abstractNumId="7" w15:restartNumberingAfterBreak="0">
+    <w:nsid w:val="6DB34786"/>
+    <w:multiLevelType w:val="hybridMultilevel"/>
+    <w:tmpl w:val="3D2ADC94"/>
+    <w:lvl w:ilvl="0" w:tplc="B372B63A">
+      <w:start w:val="1"/>
+      <w:numFmt w:val="decimal"/>
+      <w:lvlText w:val="%1."/>
+      <w:lvlJc w:val="left"/>
+      <w:pPr>
+        <w:tabs>
+          <w:tab w:val="num" w:pos="720"/>
+        </w:tabs>
+        <w:ind w:left="720" w:hanging="360"/>
+      </w:pPr>
+    </w:lvl>
+    <w:lvl w:ilvl="1" w:tplc="7EAAD5DE" w:tentative="1">
+      <w:start w:val="1"/>
+      <w:numFmt w:val="decimal"/>
+      <w:lvlText w:val="%2."/>
+      <w:lvlJc w:val="left"/>
+      <w:pPr>
+        <w:tabs>
+          <w:tab w:val="num" w:pos="1440"/>
+        </w:tabs>
+        <w:ind w:left="1440" w:hanging="360"/>
+      </w:pPr>
+    </w:lvl>
+    <w:lvl w:ilvl="2" w:tplc="453A1D46" w:tentative="1">
+      <w:start w:val="1"/>
+      <w:numFmt w:val="decimal"/>
+      <w:lvlText w:val="%3."/>
+      <w:lvlJc w:val="left"/>
+      <w:pPr>
+        <w:tabs>
+          <w:tab w:val="num" w:pos="2160"/>
+        </w:tabs>
+        <w:ind w:left="2160" w:hanging="360"/>
+      </w:pPr>
+    </w:lvl>
+    <w:lvl w:ilvl="3" w:tplc="75606D02" w:tentative="1">
+      <w:start w:val="1"/>
+      <w:numFmt w:val="decimal"/>
+      <w:lvlText w:val="%4."/>
+      <w:lvlJc w:val="left"/>
+      <w:pPr>
+        <w:tabs>
+          <w:tab w:val="num" w:pos="2880"/>
+        </w:tabs>
+        <w:ind w:left="2880" w:hanging="360"/>
+      </w:pPr>
+    </w:lvl>
+    <w:lvl w:ilvl="4" w:tplc="44561FB0" w:tentative="1">
+      <w:start w:val="1"/>
+      <w:numFmt w:val="decimal"/>
+      <w:lvlText w:val="%5."/>
+      <w:lvlJc w:val="left"/>
+      <w:pPr>
+        <w:tabs>
+          <w:tab w:val="num" w:pos="3600"/>
+        </w:tabs>
+        <w:ind w:left="3600" w:hanging="360"/>
+      </w:pPr>
+    </w:lvl>
+    <w:lvl w:ilvl="5" w:tplc="F3DE0FE6" w:tentative="1">
+      <w:start w:val="1"/>
+      <w:numFmt w:val="decimal"/>
+      <w:lvlText w:val="%6."/>
+      <w:lvlJc w:val="left"/>
+      <w:pPr>
+        <w:tabs>
+          <w:tab w:val="num" w:pos="4320"/>
+        </w:tabs>
+        <w:ind w:left="4320" w:hanging="360"/>
+      </w:pPr>
+    </w:lvl>
+    <w:lvl w:ilvl="6" w:tplc="4042820C" w:tentative="1">
+      <w:start w:val="1"/>
+      <w:numFmt w:val="decimal"/>
+      <w:lvlText w:val="%7."/>
+      <w:lvlJc w:val="left"/>
+      <w:pPr>
+        <w:tabs>
+          <w:tab w:val="num" w:pos="5040"/>
+        </w:tabs>
+        <w:ind w:left="5040" w:hanging="360"/>
+      </w:pPr>
+    </w:lvl>
+    <w:lvl w:ilvl="7" w:tplc="A12800B2" w:tentative="1">
+      <w:start w:val="1"/>
+      <w:numFmt w:val="decimal"/>
+      <w:lvlText w:val="%8."/>
+      <w:lvlJc w:val="left"/>
+      <w:pPr>
+        <w:tabs>
+          <w:tab w:val="num" w:pos="5760"/>
+        </w:tabs>
+        <w:ind w:left="5760" w:hanging="360"/>
+      </w:pPr>
+    </w:lvl>
+    <w:lvl w:ilvl="8" w:tplc="07A46E6E" w:tentative="1">
+      <w:start w:val="1"/>
+      <w:numFmt w:val="decimal"/>
+      <w:lvlText w:val="%9."/>
+      <w:lvlJc w:val="left"/>
+      <w:pPr>
+        <w:tabs>
+          <w:tab w:val="num" w:pos="6480"/>
+        </w:tabs>
+        <w:ind w:left="6480" w:hanging="360"/>
+      </w:pPr>
+    </w:lvl>
+  </w:abstractNum>
+  <w:abstractNum w:abstractNumId="8" w15:restartNumberingAfterBreak="0">
     <w:nsid w:val="7FF82B99"/>
     <w:multiLevelType w:val="hybridMultilevel"/>
     <w:tmpl w:val="75524590"/>
@@ -1475,7 +1817,7 @@
     <w:abstractNumId w:val="4"/>
   </w:num>
   <w:num w:numId="2">
-    <w:abstractNumId w:val="7"/>
+    <w:abstractNumId w:val="8"/>
   </w:num>
   <w:num w:numId="3">
     <w:abstractNumId w:val="0"/>
@@ -1494,6 +1836,9 @@
   </w:num>
   <w:num w:numId="8">
     <w:abstractNumId w:val="3"/>
+  </w:num>
+  <w:num w:numId="9">
+    <w:abstractNumId w:val="7"/>
   </w:num>
 </w:numbering>
 </file>
@@ -1985,7 +2330,6 @@
   <w:style w:type="character" w:default="1" w:styleId="Standardskriftforavsnitt">
     <w:name w:val="Default Paragraph Font"/>
     <w:uiPriority w:val="1"/>
-    <w:semiHidden/>
     <w:unhideWhenUsed/>
   </w:style>
   <w:style w:type="table" w:default="1" w:styleId="Vanligtabell">

</xml_diff>